<commit_message>
now runs in terminal
</commit_message>
<xml_diff>
--- a/2048 Game.docx
+++ b/2048 Game.docx
@@ -229,7 +229,23 @@
           <w:color w:val="000000"/>
           <w:lang w:eastAsia="en-GB"/>
         </w:rPr>
-        <w:t>Moves power up meter</w:t>
+        <w:t>Merges</w:t>
+      </w:r>
+      <w:r>
+        <w:rPr>
+          <w:rFonts w:ascii="Arial" w:eastAsia="Times New Roman" w:hAnsi="Arial" w:cs="Arial"/>
+          <w:color w:val="000000"/>
+          <w:lang w:eastAsia="en-GB"/>
+        </w:rPr>
+        <w:t xml:space="preserve"> power up meter</w:t>
+      </w:r>
+      <w:r>
+        <w:rPr>
+          <w:rFonts w:ascii="Arial" w:eastAsia="Times New Roman" w:hAnsi="Arial" w:cs="Arial"/>
+          <w:color w:val="000000"/>
+          <w:lang w:eastAsia="en-GB"/>
+        </w:rPr>
+        <w:t>, faster power up from multiple merges per turn!!</w:t>
       </w:r>
     </w:p>
     <w:p>
@@ -252,7 +268,31 @@
           <w:color w:val="000000"/>
           <w:lang w:eastAsia="en-GB"/>
         </w:rPr>
-        <w:t>Full meter, player can trigger blast that destroys biggest pieces</w:t>
+        <w:t xml:space="preserve">Full meter, player can trigger blast that destroys </w:t>
+      </w:r>
+      <w:r>
+        <w:rPr>
+          <w:rFonts w:ascii="Arial" w:eastAsia="Times New Roman" w:hAnsi="Arial" w:cs="Arial"/>
+          <w:color w:val="000000"/>
+          <w:lang w:eastAsia="en-GB"/>
+        </w:rPr>
+        <w:t>smallest</w:t>
+      </w:r>
+      <w:r>
+        <w:rPr>
+          <w:rFonts w:ascii="Arial" w:eastAsia="Times New Roman" w:hAnsi="Arial" w:cs="Arial"/>
+          <w:color w:val="000000"/>
+          <w:lang w:eastAsia="en-GB"/>
+        </w:rPr>
+        <w:t xml:space="preserve"> pieces</w:t>
+      </w:r>
+      <w:r>
+        <w:rPr>
+          <w:rFonts w:ascii="Arial" w:eastAsia="Times New Roman" w:hAnsi="Arial" w:cs="Arial"/>
+          <w:color w:val="000000"/>
+          <w:lang w:eastAsia="en-GB"/>
+        </w:rPr>
+        <w:t>?</w:t>
       </w:r>
     </w:p>
     <w:p>

</xml_diff>